<commit_message>
Added style sheet for output file
</commit_message>
<xml_diff>
--- a/docs/Error_Log_Style_Sheet.docx
+++ b/docs/Error_Log_Style_Sheet.docx
@@ -454,11 +454,11 @@
     <w:uiPriority w:val="9"/>
     <w:unhideWhenUsed/>
     <w:qFormat/>
-    <w:rsid w:val="00681F84"/>
+    <w:rsid w:val="001C5E26"/>
     <w:pPr>
       <w:keepNext/>
       <w:keepLines/>
-      <w:spacing w:before="240" w:line="360" w:lineRule="auto"/>
+      <w:spacing w:before="480" w:after="0" w:line="360" w:lineRule="auto"/>
       <w:outlineLvl w:val="1"/>
     </w:pPr>
     <w:rPr>
@@ -515,7 +515,7 @@
     <w:basedOn w:val="Tipodeletrapredefinidodopargrafo"/>
     <w:link w:val="Ttulo2"/>
     <w:uiPriority w:val="9"/>
-    <w:rsid w:val="00681F84"/>
+    <w:rsid w:val="001C5E26"/>
     <w:rPr>
       <w:rFonts w:ascii="Arial" w:eastAsiaTheme="majorEastAsia" w:hAnsi="Arial" w:cstheme="majorBidi"/>
       <w:b/>
@@ -1094,7 +1094,7 @@
 </file>
 
 <file path=customXml/itemProps1.xml><?xml version="1.0" encoding="utf-8"?>
-<ds:datastoreItem xmlns:ds="http://schemas.openxmlformats.org/officeDocument/2006/customXml" ds:itemID="{F49CF5EA-09F4-48F3-85D6-516D53C803E5}">
+<ds:datastoreItem xmlns:ds="http://schemas.openxmlformats.org/officeDocument/2006/customXml" ds:itemID="{B6C34791-01E7-4FF7-9726-4B1C5F6193DE}">
   <ds:schemaRefs>
     <ds:schemaRef ds:uri="http://schemas.openxmlformats.org/officeDocument/2006/bibliography"/>
   </ds:schemaRefs>

</xml_diff>